<commit_message>
fixed error in velocity profile formula
</commit_message>
<xml_diff>
--- a/calculations/solutions.docx
+++ b/calculations/solutions.docx
@@ -779,8 +779,6 @@
       <w:pPr>
         <w:rPr>
           <w:rFonts w:eastAsiaTheme="minorEastAsia"/>
-          <w:sz w:val="24"/>
-          <w:szCs w:val="24"/>
         </w:rPr>
       </w:pPr>
       <m:oMathPara>
@@ -791,8 +789,6 @@
           <m:r>
             <w:rPr>
               <w:rFonts w:ascii="Cambria Math" w:hAnsi="Cambria Math"/>
-              <w:sz w:val="24"/>
-              <w:szCs w:val="24"/>
             </w:rPr>
             <m:t>-</m:t>
           </m:r>
@@ -802,8 +798,6 @@
                 <w:rPr>
                   <w:rFonts w:ascii="Cambria Math" w:hAnsi="Cambria Math"/>
                   <w:i/>
-                  <w:sz w:val="24"/>
-                  <w:szCs w:val="24"/>
                 </w:rPr>
               </m:ctrlPr>
             </m:fPr>
@@ -811,8 +805,6 @@
               <m:r>
                 <w:rPr>
                   <w:rFonts w:ascii="Cambria Math" w:hAnsi="Cambria Math"/>
-                  <w:sz w:val="24"/>
-                  <w:szCs w:val="24"/>
                 </w:rPr>
                 <m:t>∂P</m:t>
               </m:r>
@@ -821,8 +813,6 @@
               <m:r>
                 <w:rPr>
                   <w:rFonts w:ascii="Cambria Math" w:hAnsi="Cambria Math"/>
-                  <w:sz w:val="24"/>
-                  <w:szCs w:val="24"/>
                 </w:rPr>
                 <m:t>∂z</m:t>
               </m:r>
@@ -834,8 +824,6 @@
                 <w:rPr>
                   <w:rFonts w:ascii="Cambria Math" w:hAnsi="Cambria Math"/>
                   <w:i/>
-                  <w:sz w:val="24"/>
-                  <w:szCs w:val="24"/>
                 </w:rPr>
               </m:ctrlPr>
             </m:dPr>
@@ -843,8 +831,6 @@
               <m:r>
                 <w:rPr>
                   <w:rFonts w:ascii="Cambria Math" w:hAnsi="Cambria Math"/>
-                  <w:sz w:val="24"/>
-                  <w:szCs w:val="24"/>
                 </w:rPr>
                 <m:t>z,t</m:t>
               </m:r>
@@ -853,8 +839,6 @@
           <m:r>
             <w:rPr>
               <w:rFonts w:ascii="Cambria Math" w:hAnsi="Cambria Math"/>
-              <w:sz w:val="24"/>
-              <w:szCs w:val="24"/>
             </w:rPr>
             <m:t>=</m:t>
           </m:r>
@@ -864,8 +848,6 @@
                 <w:rPr>
                   <w:rFonts w:ascii="Cambria Math" w:hAnsi="Cambria Math"/>
                   <w:i/>
-                  <w:sz w:val="24"/>
-                  <w:szCs w:val="24"/>
                 </w:rPr>
               </m:ctrlPr>
             </m:fPr>
@@ -873,8 +855,6 @@
               <m:r>
                 <w:rPr>
                   <w:rFonts w:ascii="Cambria Math" w:hAnsi="Cambria Math"/>
-                  <w:sz w:val="24"/>
-                  <w:szCs w:val="24"/>
                 </w:rPr>
                 <m:t>β</m:t>
               </m:r>
@@ -883,8 +863,6 @@
               <m:r>
                 <w:rPr>
                   <w:rFonts w:ascii="Cambria Math" w:hAnsi="Cambria Math"/>
-                  <w:sz w:val="24"/>
-                  <w:szCs w:val="24"/>
                 </w:rPr>
                 <m:t>π</m:t>
               </m:r>
@@ -894,8 +872,6 @@
                     <w:rPr>
                       <w:rFonts w:ascii="Cambria Math" w:hAnsi="Cambria Math"/>
                       <w:i/>
-                      <w:sz w:val="24"/>
-                      <w:szCs w:val="24"/>
                     </w:rPr>
                   </m:ctrlPr>
                 </m:dPr>
@@ -906,8 +882,6 @@
                         <w:rPr>
                           <w:rFonts w:ascii="Cambria Math" w:hAnsi="Cambria Math"/>
                           <w:i/>
-                          <w:sz w:val="24"/>
-                          <w:szCs w:val="24"/>
                         </w:rPr>
                       </m:ctrlPr>
                     </m:sSubSupPr>
@@ -915,8 +889,6 @@
                       <m:r>
                         <w:rPr>
                           <w:rFonts w:ascii="Cambria Math" w:hAnsi="Cambria Math"/>
-                          <w:sz w:val="24"/>
-                          <w:szCs w:val="24"/>
                         </w:rPr>
                         <m:t>r</m:t>
                       </m:r>
@@ -925,8 +897,6 @@
                       <m:r>
                         <w:rPr>
                           <w:rFonts w:ascii="Cambria Math" w:hAnsi="Cambria Math"/>
-                          <w:sz w:val="24"/>
-                          <w:szCs w:val="24"/>
                         </w:rPr>
                         <m:t>2</m:t>
                       </m:r>
@@ -935,8 +905,6 @@
                       <m:r>
                         <w:rPr>
                           <w:rFonts w:ascii="Cambria Math" w:hAnsi="Cambria Math"/>
-                          <w:sz w:val="24"/>
-                          <w:szCs w:val="24"/>
                         </w:rPr>
                         <m:t>2</m:t>
                       </m:r>
@@ -945,8 +913,6 @@
                   <m:r>
                     <w:rPr>
                       <w:rFonts w:ascii="Cambria Math" w:hAnsi="Cambria Math"/>
-                      <w:sz w:val="24"/>
-                      <w:szCs w:val="24"/>
                     </w:rPr>
                     <m:t>-</m:t>
                   </m:r>
@@ -956,8 +922,6 @@
                         <w:rPr>
                           <w:rFonts w:ascii="Cambria Math" w:hAnsi="Cambria Math"/>
                           <w:i/>
-                          <w:sz w:val="24"/>
-                          <w:szCs w:val="24"/>
                         </w:rPr>
                       </m:ctrlPr>
                     </m:sSubSupPr>
@@ -965,8 +929,6 @@
                       <m:r>
                         <w:rPr>
                           <w:rFonts w:ascii="Cambria Math" w:hAnsi="Cambria Math"/>
-                          <w:sz w:val="24"/>
-                          <w:szCs w:val="24"/>
                         </w:rPr>
                         <m:t>r</m:t>
                       </m:r>
@@ -975,8 +937,6 @@
                       <m:r>
                         <w:rPr>
                           <w:rFonts w:ascii="Cambria Math" w:hAnsi="Cambria Math"/>
-                          <w:sz w:val="24"/>
-                          <w:szCs w:val="24"/>
                         </w:rPr>
                         <m:t>1</m:t>
                       </m:r>
@@ -985,8 +945,6 @@
                       <m:r>
                         <w:rPr>
                           <w:rFonts w:ascii="Cambria Math" w:hAnsi="Cambria Math"/>
-                          <w:sz w:val="24"/>
-                          <w:szCs w:val="24"/>
                         </w:rPr>
                         <m:t>2</m:t>
                       </m:r>
@@ -1002,8 +960,6 @@
                 <w:rPr>
                   <w:rFonts w:ascii="Cambria Math" w:hAnsi="Cambria Math"/>
                   <w:i/>
-                  <w:sz w:val="24"/>
-                  <w:szCs w:val="24"/>
                 </w:rPr>
               </m:ctrlPr>
             </m:fPr>
@@ -1011,8 +967,6 @@
               <m:r>
                 <w:rPr>
                   <w:rFonts w:ascii="Cambria Math" w:hAnsi="Cambria Math"/>
-                  <w:sz w:val="24"/>
-                  <w:szCs w:val="24"/>
                 </w:rPr>
                 <m:t>∂q</m:t>
               </m:r>
@@ -1021,8 +975,6 @@
               <m:r>
                 <w:rPr>
                   <w:rFonts w:ascii="Cambria Math" w:hAnsi="Cambria Math"/>
-                  <w:sz w:val="24"/>
-                  <w:szCs w:val="24"/>
                 </w:rPr>
                 <m:t>∂t</m:t>
               </m:r>
@@ -1031,8 +983,6 @@
           <m:r>
             <w:rPr>
               <w:rFonts w:ascii="Cambria Math" w:hAnsi="Cambria Math"/>
-              <w:sz w:val="24"/>
-              <w:szCs w:val="24"/>
             </w:rPr>
             <m:t>+</m:t>
           </m:r>
@@ -1042,8 +992,6 @@
                 <w:rPr>
                   <w:rFonts w:ascii="Cambria Math" w:hAnsi="Cambria Math"/>
                   <w:i/>
-                  <w:sz w:val="24"/>
-                  <w:szCs w:val="24"/>
                 </w:rPr>
               </m:ctrlPr>
             </m:fPr>
@@ -1054,8 +1002,6 @@
                     <w:rPr>
                       <w:rFonts w:ascii="Cambria Math" w:hAnsi="Cambria Math"/>
                       <w:i/>
-                      <w:sz w:val="24"/>
-                      <w:szCs w:val="24"/>
                     </w:rPr>
                   </m:ctrlPr>
                 </m:sSupPr>
@@ -1063,8 +1009,6 @@
                   <m:r>
                     <w:rPr>
                       <w:rFonts w:ascii="Cambria Math" w:hAnsi="Cambria Math"/>
-                      <w:sz w:val="24"/>
-                      <w:szCs w:val="24"/>
                     </w:rPr>
                     <m:t>A</m:t>
                   </m:r>
@@ -1073,8 +1017,6 @@
                   <m:r>
                     <w:rPr>
                       <w:rFonts w:ascii="Cambria Math" w:hAnsi="Cambria Math"/>
-                      <w:sz w:val="24"/>
-                      <w:szCs w:val="24"/>
                     </w:rPr>
                     <m:t>2</m:t>
                   </m:r>
@@ -1088,8 +1030,6 @@
                     <w:rPr>
                       <w:rFonts w:ascii="Cambria Math" w:hAnsi="Cambria Math"/>
                       <w:i/>
-                      <w:sz w:val="24"/>
-                      <w:szCs w:val="24"/>
                     </w:rPr>
                   </m:ctrlPr>
                 </m:sSubSupPr>
@@ -1097,8 +1037,6 @@
                   <m:r>
                     <w:rPr>
                       <w:rFonts w:ascii="Cambria Math" w:hAnsi="Cambria Math"/>
-                      <w:sz w:val="24"/>
-                      <w:szCs w:val="24"/>
                     </w:rPr>
                     <m:t>r</m:t>
                   </m:r>
@@ -1107,8 +1045,6 @@
                   <m:r>
                     <w:rPr>
                       <w:rFonts w:ascii="Cambria Math" w:hAnsi="Cambria Math"/>
-                      <w:sz w:val="24"/>
-                      <w:szCs w:val="24"/>
                     </w:rPr>
                     <m:t>2</m:t>
                   </m:r>
@@ -1117,8 +1053,6 @@
                   <m:r>
                     <w:rPr>
                       <w:rFonts w:ascii="Cambria Math" w:hAnsi="Cambria Math"/>
-                      <w:sz w:val="24"/>
-                      <w:szCs w:val="24"/>
                     </w:rPr>
                     <m:t>2</m:t>
                   </m:r>
@@ -1127,8 +1061,6 @@
               <m:r>
                 <w:rPr>
                   <w:rFonts w:ascii="Cambria Math" w:hAnsi="Cambria Math"/>
-                  <w:sz w:val="24"/>
-                  <w:szCs w:val="24"/>
                 </w:rPr>
                 <m:t>-</m:t>
               </m:r>
@@ -1138,8 +1070,6 @@
                     <w:rPr>
                       <w:rFonts w:ascii="Cambria Math" w:hAnsi="Cambria Math"/>
                       <w:i/>
-                      <w:sz w:val="24"/>
-                      <w:szCs w:val="24"/>
                     </w:rPr>
                   </m:ctrlPr>
                 </m:sSubSupPr>
@@ -1147,8 +1077,6 @@
                   <m:r>
                     <w:rPr>
                       <w:rFonts w:ascii="Cambria Math" w:hAnsi="Cambria Math"/>
-                      <w:sz w:val="24"/>
-                      <w:szCs w:val="24"/>
                     </w:rPr>
                     <m:t>r</m:t>
                   </m:r>
@@ -1157,8 +1085,6 @@
                   <m:r>
                     <w:rPr>
                       <w:rFonts w:ascii="Cambria Math" w:hAnsi="Cambria Math"/>
-                      <w:sz w:val="24"/>
-                      <w:szCs w:val="24"/>
                     </w:rPr>
                     <m:t>1</m:t>
                   </m:r>
@@ -1167,54 +1093,18 @@
                   <m:r>
                     <w:rPr>
                       <w:rFonts w:ascii="Cambria Math" w:hAnsi="Cambria Math"/>
-                      <w:sz w:val="24"/>
-                      <w:szCs w:val="24"/>
                     </w:rPr>
                     <m:t>2</m:t>
                   </m:r>
                 </m:sup>
               </m:sSubSup>
-            </m:den>
-          </m:f>
-          <m:f>
-            <m:fPr>
-              <m:ctrlPr>
-                <w:rPr>
-                  <w:rFonts w:ascii="Cambria Math" w:hAnsi="Cambria Math"/>
-                  <w:i/>
-                  <w:sz w:val="24"/>
-                  <w:szCs w:val="24"/>
-                </w:rPr>
-              </m:ctrlPr>
-            </m:fPr>
-            <m:num>
-              <m:r>
-                <w:rPr>
-                  <w:rFonts w:ascii="Cambria Math" w:hAnsi="Cambria Math"/>
-                  <w:sz w:val="24"/>
-                  <w:szCs w:val="24"/>
-                </w:rPr>
-                <m:t>q</m:t>
-              </m:r>
-            </m:num>
-            <m:den>
-              <m:r>
-                <w:rPr>
-                  <w:rFonts w:ascii="Cambria Math" w:hAnsi="Cambria Math"/>
-                  <w:sz w:val="24"/>
-                  <w:szCs w:val="24"/>
-                </w:rPr>
-                <m:t>2π</m:t>
-              </m:r>
             </m:den>
           </m:f>
           <m:r>
             <w:rPr>
               <w:rFonts w:ascii="Cambria Math" w:hAnsi="Cambria Math"/>
-              <w:sz w:val="24"/>
-              <w:szCs w:val="24"/>
             </w:rPr>
-            <m:t>+1-</m:t>
+            <m:t>(</m:t>
           </m:r>
           <m:f>
             <m:fPr>
@@ -1222,8 +1112,6 @@
                 <w:rPr>
                   <w:rFonts w:ascii="Cambria Math" w:hAnsi="Cambria Math"/>
                   <w:i/>
-                  <w:sz w:val="24"/>
-                  <w:szCs w:val="24"/>
                 </w:rPr>
               </m:ctrlPr>
             </m:fPr>
@@ -1231,8 +1119,144 @@
               <m:r>
                 <w:rPr>
                   <w:rFonts w:ascii="Cambria Math" w:hAnsi="Cambria Math"/>
-                  <w:sz w:val="24"/>
-                  <w:szCs w:val="24"/>
+                </w:rPr>
+                <m:t>q</m:t>
+              </m:r>
+            </m:num>
+            <m:den>
+              <m:r>
+                <w:rPr>
+                  <w:rFonts w:ascii="Cambria Math" w:hAnsi="Cambria Math"/>
+                </w:rPr>
+                <m:t>2π</m:t>
+              </m:r>
+            </m:den>
+          </m:f>
+          <m:r>
+            <w:rPr>
+              <w:rFonts w:ascii="Cambria Math" w:hAnsi="Cambria Math"/>
+            </w:rPr>
+            <m:t>+</m:t>
+          </m:r>
+          <m:f>
+            <m:fPr>
+              <m:ctrlPr>
+                <w:rPr>
+                  <w:rFonts w:ascii="Cambria Math" w:hAnsi="Cambria Math"/>
+                  <w:i/>
+                </w:rPr>
+              </m:ctrlPr>
+            </m:fPr>
+            <m:num>
+              <m:sSubSup>
+                <m:sSubSupPr>
+                  <m:ctrlPr>
+                    <w:rPr>
+                      <w:rFonts w:ascii="Cambria Math" w:hAnsi="Cambria Math"/>
+                      <w:i/>
+                    </w:rPr>
+                  </m:ctrlPr>
+                </m:sSubSupPr>
+                <m:e>
+                  <m:r>
+                    <w:rPr>
+                      <w:rFonts w:ascii="Cambria Math" w:hAnsi="Cambria Math"/>
+                    </w:rPr>
+                    <m:t>r</m:t>
+                  </m:r>
+                </m:e>
+                <m:sub>
+                  <m:r>
+                    <w:rPr>
+                      <w:rFonts w:ascii="Cambria Math" w:hAnsi="Cambria Math"/>
+                    </w:rPr>
+                    <m:t>2</m:t>
+                  </m:r>
+                </m:sub>
+                <m:sup>
+                  <m:r>
+                    <w:rPr>
+                      <w:rFonts w:ascii="Cambria Math" w:hAnsi="Cambria Math"/>
+                    </w:rPr>
+                    <m:t>2</m:t>
+                  </m:r>
+                </m:sup>
+              </m:sSubSup>
+              <m:r>
+                <w:rPr>
+                  <w:rFonts w:ascii="Cambria Math" w:hAnsi="Cambria Math"/>
+                </w:rPr>
+                <m:t>-</m:t>
+              </m:r>
+              <m:sSubSup>
+                <m:sSubSupPr>
+                  <m:ctrlPr>
+                    <w:rPr>
+                      <w:rFonts w:ascii="Cambria Math" w:hAnsi="Cambria Math"/>
+                      <w:i/>
+                    </w:rPr>
+                  </m:ctrlPr>
+                </m:sSubSupPr>
+                <m:e>
+                  <m:r>
+                    <w:rPr>
+                      <w:rFonts w:ascii="Cambria Math" w:hAnsi="Cambria Math"/>
+                    </w:rPr>
+                    <m:t>r</m:t>
+                  </m:r>
+                </m:e>
+                <m:sub>
+                  <m:r>
+                    <w:rPr>
+                      <w:rFonts w:ascii="Cambria Math" w:hAnsi="Cambria Math"/>
+                    </w:rPr>
+                    <m:t>1</m:t>
+                  </m:r>
+                </m:sub>
+                <m:sup>
+                  <m:r>
+                    <w:rPr>
+                      <w:rFonts w:ascii="Cambria Math" w:hAnsi="Cambria Math"/>
+                    </w:rPr>
+                    <m:t>2</m:t>
+                  </m:r>
+                </m:sup>
+              </m:sSubSup>
+            </m:num>
+            <m:den>
+              <m:r>
+                <w:rPr>
+                  <w:rFonts w:ascii="Cambria Math" w:hAnsi="Cambria Math"/>
+                </w:rPr>
+                <m:t>2</m:t>
+              </m:r>
+            </m:den>
+          </m:f>
+          <m:r>
+            <w:rPr>
+              <w:rFonts w:ascii="Cambria Math" w:hAnsi="Cambria Math"/>
+            </w:rPr>
+            <m:t>)</m:t>
+          </m:r>
+          <m:r>
+            <w:rPr>
+              <w:rFonts w:ascii="Cambria Math" w:hAnsi="Cambria Math"/>
+            </w:rPr>
+            <m:t>-</m:t>
+          </m:r>
+          <m:f>
+            <m:fPr>
+              <m:ctrlPr>
+                <w:rPr>
+                  <w:rFonts w:ascii="Cambria Math" w:hAnsi="Cambria Math"/>
+                  <w:i/>
+                </w:rPr>
+              </m:ctrlPr>
+            </m:fPr>
+            <m:num>
+              <m:r>
+                <w:rPr>
+                  <w:rFonts w:ascii="Cambria Math" w:hAnsi="Cambria Math"/>
                 </w:rPr>
                 <m:t>1</m:t>
               </m:r>
@@ -1244,8 +1268,6 @@
                     <w:rPr>
                       <w:rFonts w:ascii="Cambria Math" w:hAnsi="Cambria Math"/>
                       <w:i/>
-                      <w:sz w:val="24"/>
-                      <w:szCs w:val="24"/>
                     </w:rPr>
                   </m:ctrlPr>
                 </m:sSubSupPr>
@@ -1253,8 +1275,6 @@
                   <m:r>
                     <w:rPr>
                       <w:rFonts w:ascii="Cambria Math" w:hAnsi="Cambria Math"/>
-                      <w:sz w:val="24"/>
-                      <w:szCs w:val="24"/>
                     </w:rPr>
                     <m:t>r</m:t>
                   </m:r>
@@ -1263,8 +1283,6 @@
                   <m:r>
                     <w:rPr>
                       <w:rFonts w:ascii="Cambria Math" w:hAnsi="Cambria Math"/>
-                      <w:sz w:val="24"/>
-                      <w:szCs w:val="24"/>
                     </w:rPr>
                     <m:t>2</m:t>
                   </m:r>
@@ -1273,8 +1291,6 @@
                   <m:r>
                     <w:rPr>
                       <w:rFonts w:ascii="Cambria Math" w:hAnsi="Cambria Math"/>
-                      <w:sz w:val="24"/>
-                      <w:szCs w:val="24"/>
                     </w:rPr>
                     <m:t>2</m:t>
                   </m:r>
@@ -1283,8 +1299,6 @@
               <m:r>
                 <w:rPr>
                   <w:rFonts w:ascii="Cambria Math" w:hAnsi="Cambria Math"/>
-                  <w:sz w:val="24"/>
-                  <w:szCs w:val="24"/>
                 </w:rPr>
                 <m:t>-</m:t>
               </m:r>
@@ -1294,8 +1308,6 @@
                     <w:rPr>
                       <w:rFonts w:ascii="Cambria Math" w:hAnsi="Cambria Math"/>
                       <w:i/>
-                      <w:sz w:val="24"/>
-                      <w:szCs w:val="24"/>
                     </w:rPr>
                   </m:ctrlPr>
                 </m:sSubSupPr>
@@ -1303,8 +1315,6 @@
                   <m:r>
                     <w:rPr>
                       <w:rFonts w:ascii="Cambria Math" w:hAnsi="Cambria Math"/>
-                      <w:sz w:val="24"/>
-                      <w:szCs w:val="24"/>
                     </w:rPr>
                     <m:t>r</m:t>
                   </m:r>
@@ -1313,8 +1323,6 @@
                   <m:r>
                     <w:rPr>
                       <w:rFonts w:ascii="Cambria Math" w:hAnsi="Cambria Math"/>
-                      <w:sz w:val="24"/>
-                      <w:szCs w:val="24"/>
                     </w:rPr>
                     <m:t>1</m:t>
                   </m:r>
@@ -1323,8 +1331,6 @@
                   <m:r>
                     <w:rPr>
                       <w:rFonts w:ascii="Cambria Math" w:hAnsi="Cambria Math"/>
-                      <w:sz w:val="24"/>
-                      <w:szCs w:val="24"/>
                     </w:rPr>
                     <m:t>2</m:t>
                   </m:r>
@@ -1340,8 +1346,6 @@
                 <w:rPr>
                   <w:rFonts w:ascii="Cambria Math" w:hAnsi="Cambria Math"/>
                   <w:i/>
-                  <w:sz w:val="24"/>
-                  <w:szCs w:val="24"/>
                 </w:rPr>
               </m:ctrlPr>
             </m:dPr>
@@ -1352,8 +1356,6 @@
                     <w:rPr>
                       <w:rFonts w:ascii="Cambria Math" w:hAnsi="Cambria Math"/>
                       <w:i/>
-                      <w:sz w:val="24"/>
-                      <w:szCs w:val="24"/>
                     </w:rPr>
                   </m:ctrlPr>
                 </m:sSubPr>
@@ -1361,8 +1363,6 @@
                   <m:r>
                     <w:rPr>
                       <w:rFonts w:ascii="Cambria Math" w:hAnsi="Cambria Math"/>
-                      <w:sz w:val="24"/>
-                      <w:szCs w:val="24"/>
                     </w:rPr>
                     <m:t>r</m:t>
                   </m:r>
@@ -1371,8 +1371,6 @@
                   <m:r>
                     <w:rPr>
                       <w:rFonts w:ascii="Cambria Math" w:hAnsi="Cambria Math"/>
-                      <w:sz w:val="24"/>
-                      <w:szCs w:val="24"/>
                     </w:rPr>
                     <m:t>2</m:t>
                   </m:r>
@@ -1384,8 +1382,6 @@
                     <w:rPr>
                       <w:rFonts w:ascii="Cambria Math" w:eastAsiaTheme="minorEastAsia" w:hAnsi="Cambria Math"/>
                       <w:i/>
-                      <w:sz w:val="24"/>
-                      <w:szCs w:val="24"/>
                     </w:rPr>
                   </m:ctrlPr>
                 </m:fPr>
@@ -1393,8 +1389,6 @@
                   <m:r>
                     <w:rPr>
                       <w:rFonts w:ascii="Cambria Math" w:eastAsiaTheme="minorEastAsia" w:hAnsi="Cambria Math"/>
-                      <w:sz w:val="24"/>
-                      <w:szCs w:val="24"/>
                     </w:rPr>
                     <m:t>∂w</m:t>
                   </m:r>
@@ -1403,8 +1397,6 @@
                   <m:r>
                     <w:rPr>
                       <w:rFonts w:ascii="Cambria Math" w:eastAsiaTheme="minorEastAsia" w:hAnsi="Cambria Math"/>
-                      <w:sz w:val="24"/>
-                      <w:szCs w:val="24"/>
                     </w:rPr>
                     <m:t>∂r</m:t>
                   </m:r>
@@ -1416,8 +1408,6 @@
                     <w:rPr>
                       <w:rFonts w:ascii="Cambria Math" w:eastAsiaTheme="minorEastAsia" w:hAnsi="Cambria Math"/>
                       <w:i/>
-                      <w:sz w:val="24"/>
-                      <w:szCs w:val="24"/>
                     </w:rPr>
                   </m:ctrlPr>
                 </m:dPr>
@@ -1428,8 +1418,6 @@
                         <w:rPr>
                           <w:rFonts w:ascii="Cambria Math" w:eastAsiaTheme="minorEastAsia" w:hAnsi="Cambria Math"/>
                           <w:i/>
-                          <w:sz w:val="24"/>
-                          <w:szCs w:val="24"/>
                         </w:rPr>
                       </m:ctrlPr>
                     </m:sSubPr>
@@ -1437,8 +1425,6 @@
                       <m:r>
                         <w:rPr>
                           <w:rFonts w:ascii="Cambria Math" w:eastAsiaTheme="minorEastAsia" w:hAnsi="Cambria Math"/>
-                          <w:sz w:val="24"/>
-                          <w:szCs w:val="24"/>
                         </w:rPr>
                         <m:t>r</m:t>
                       </m:r>
@@ -1447,8 +1433,6 @@
                       <m:r>
                         <w:rPr>
                           <w:rFonts w:ascii="Cambria Math" w:eastAsiaTheme="minorEastAsia" w:hAnsi="Cambria Math"/>
-                          <w:sz w:val="24"/>
-                          <w:szCs w:val="24"/>
                         </w:rPr>
                         <m:t>2</m:t>
                       </m:r>
@@ -1457,8 +1441,6 @@
                   <m:r>
                     <w:rPr>
                       <w:rFonts w:ascii="Cambria Math" w:eastAsiaTheme="minorEastAsia" w:hAnsi="Cambria Math"/>
-                      <w:sz w:val="24"/>
-                      <w:szCs w:val="24"/>
                     </w:rPr>
                     <m:t>,z,t</m:t>
                   </m:r>
@@ -1467,8 +1449,6 @@
               <m:r>
                 <w:rPr>
                   <w:rFonts w:ascii="Cambria Math" w:eastAsiaTheme="minorEastAsia" w:hAnsi="Cambria Math"/>
-                  <w:sz w:val="24"/>
-                  <w:szCs w:val="24"/>
                 </w:rPr>
                 <m:t>-</m:t>
               </m:r>
@@ -1478,8 +1458,6 @@
                     <w:rPr>
                       <w:rFonts w:ascii="Cambria Math" w:eastAsiaTheme="minorEastAsia" w:hAnsi="Cambria Math"/>
                       <w:i/>
-                      <w:sz w:val="24"/>
-                      <w:szCs w:val="24"/>
                     </w:rPr>
                   </m:ctrlPr>
                 </m:sSubPr>
@@ -1487,8 +1465,6 @@
                   <m:r>
                     <w:rPr>
                       <w:rFonts w:ascii="Cambria Math" w:eastAsiaTheme="minorEastAsia" w:hAnsi="Cambria Math"/>
-                      <w:sz w:val="24"/>
-                      <w:szCs w:val="24"/>
                     </w:rPr>
                     <m:t>r</m:t>
                   </m:r>
@@ -1497,8 +1473,6 @@
                   <m:r>
                     <w:rPr>
                       <w:rFonts w:ascii="Cambria Math" w:eastAsiaTheme="minorEastAsia" w:hAnsi="Cambria Math"/>
-                      <w:sz w:val="24"/>
-                      <w:szCs w:val="24"/>
                     </w:rPr>
                     <m:t>1</m:t>
                   </m:r>
@@ -1510,8 +1484,6 @@
                     <w:rPr>
                       <w:rFonts w:ascii="Cambria Math" w:eastAsiaTheme="minorEastAsia" w:hAnsi="Cambria Math"/>
                       <w:i/>
-                      <w:sz w:val="24"/>
-                      <w:szCs w:val="24"/>
                     </w:rPr>
                   </m:ctrlPr>
                 </m:fPr>
@@ -1519,8 +1491,6 @@
                   <m:r>
                     <w:rPr>
                       <w:rFonts w:ascii="Cambria Math" w:eastAsiaTheme="minorEastAsia" w:hAnsi="Cambria Math"/>
-                      <w:sz w:val="24"/>
-                      <w:szCs w:val="24"/>
                     </w:rPr>
                     <m:t>∂w</m:t>
                   </m:r>
@@ -1529,8 +1499,6 @@
                   <m:r>
                     <w:rPr>
                       <w:rFonts w:ascii="Cambria Math" w:eastAsiaTheme="minorEastAsia" w:hAnsi="Cambria Math"/>
-                      <w:sz w:val="24"/>
-                      <w:szCs w:val="24"/>
                     </w:rPr>
                     <m:t>∂r</m:t>
                   </m:r>
@@ -1539,8 +1507,6 @@
               <m:r>
                 <w:rPr>
                   <w:rFonts w:ascii="Cambria Math" w:eastAsiaTheme="minorEastAsia" w:hAnsi="Cambria Math"/>
-                  <w:sz w:val="24"/>
-                  <w:szCs w:val="24"/>
                 </w:rPr>
                 <m:t>(</m:t>
               </m:r>
@@ -1550,8 +1516,6 @@
                     <w:rPr>
                       <w:rFonts w:ascii="Cambria Math" w:eastAsiaTheme="minorEastAsia" w:hAnsi="Cambria Math"/>
                       <w:i/>
-                      <w:sz w:val="24"/>
-                      <w:szCs w:val="24"/>
                     </w:rPr>
                   </m:ctrlPr>
                 </m:sSubPr>
@@ -1559,8 +1523,6 @@
                   <m:r>
                     <w:rPr>
                       <w:rFonts w:ascii="Cambria Math" w:eastAsiaTheme="minorEastAsia" w:hAnsi="Cambria Math"/>
-                      <w:sz w:val="24"/>
-                      <w:szCs w:val="24"/>
                     </w:rPr>
                     <m:t>r</m:t>
                   </m:r>
@@ -1569,8 +1531,6 @@
                   <m:r>
                     <w:rPr>
                       <w:rFonts w:ascii="Cambria Math" w:eastAsiaTheme="minorEastAsia" w:hAnsi="Cambria Math"/>
-                      <w:sz w:val="24"/>
-                      <w:szCs w:val="24"/>
                     </w:rPr>
                     <m:t>1</m:t>
                   </m:r>
@@ -1579,8 +1539,6 @@
               <m:r>
                 <w:rPr>
                   <w:rFonts w:ascii="Cambria Math" w:eastAsiaTheme="minorEastAsia" w:hAnsi="Cambria Math"/>
-                  <w:sz w:val="24"/>
-                  <w:szCs w:val="24"/>
                 </w:rPr>
                 <m:t>,z,t)</m:t>
               </m:r>
@@ -2877,15 +2835,7 @@
             <w:sz w:val="40"/>
             <w:szCs w:val="40"/>
           </w:rPr>
-          <m:t>D</m:t>
-        </m:r>
-        <m:r>
-          <w:rPr>
-            <w:rFonts w:ascii="Cambria Math" w:eastAsiaTheme="minorEastAsia" w:hAnsi="Cambria Math"/>
-            <w:sz w:val="40"/>
-            <w:szCs w:val="40"/>
-          </w:rPr>
-          <m:t>=</m:t>
+          <m:t>D=</m:t>
         </m:r>
         <m:f>
           <m:fPr>

</xml_diff>